<commit_message>
added new section and other fixed other issues
</commit_message>
<xml_diff>
--- a/Resume.docx
+++ b/Resume.docx
@@ -224,6 +224,8 @@
         </w:rPr>
         <w:t>EXPERIENCE</w:t>
       </w:r>
+      <w:bookmarkStart w:id="0" w:name="_GoBack"/>
+      <w:bookmarkEnd w:id="0"/>
     </w:p>
     <w:p>
       <w:pPr>
@@ -477,21 +479,16 @@
         <w:rPr>
           <w:rFonts w:eastAsia="Microsoft JhengHei" w:cstheme="minorHAnsi"/>
           <w:b/>
-        </w:rPr>
-      </w:pPr>
-      <w:r>
-        <w:rPr>
-          <w:rFonts w:eastAsia="Microsoft JhengHei" w:cstheme="minorHAnsi"/>
-          <w:b/>
-        </w:rPr>
-        <w:t>Key Projects</w:t>
-      </w:r>
-      <w:r>
-        <w:rPr>
-          <w:rFonts w:eastAsia="Microsoft JhengHei" w:cstheme="minorHAnsi"/>
-          <w:b/>
-        </w:rPr>
-        <w:t>:</w:t>
+          <w:sz w:val="36"/>
+        </w:rPr>
+      </w:pPr>
+      <w:r>
+        <w:rPr>
+          <w:rFonts w:eastAsia="Microsoft JhengHei" w:cstheme="minorHAnsi"/>
+          <w:b/>
+          <w:sz w:val="24"/>
+        </w:rPr>
+        <w:t>Key Projects:</w:t>
       </w:r>
     </w:p>
     <w:p>
@@ -1230,8 +1227,6 @@
         </w:rPr>
         <w:t xml:space="preserve">  </w:t>
       </w:r>
-      <w:bookmarkStart w:id="0" w:name="_GoBack"/>
-      <w:bookmarkEnd w:id="0"/>
       <w:r>
         <w:rPr>
           <w:rFonts w:eastAsia="Times New Roman" w:cstheme="minorHAnsi"/>

</xml_diff>